<commit_message>
Adding graphs to illustrate questionnaire responses
</commit_message>
<xml_diff>
--- a/Documentation/Evaluation_&_Discussion_Chapter.docx
+++ b/Documentation/Evaluation_&_Discussion_Chapter.docx
@@ -315,98 +315,451 @@
       <w:pPr>
         <w:spacing w:line="360" w:lineRule="auto"/>
       </w:pPr>
-    </w:p>
-    <w:p>
-      <w:pPr>
-        <w:spacing w:line="360" w:lineRule="auto"/>
-        <w:rPr>
-          <w:b/>
-          <w:bCs/>
-          <w:i/>
-          <w:iCs/>
-        </w:rPr>
-      </w:pPr>
-      <w:r>
-        <w:rPr>
-          <w:b/>
-          <w:bCs/>
-          <w:i/>
-          <w:iCs/>
-          <w:highlight w:val="yellow"/>
-        </w:rPr>
-        <w:t xml:space="preserve">&lt;INSERT GRAPH </w:t>
-      </w:r>
-      <w:r>
-        <w:rPr>
-          <w:b/>
-          <w:bCs/>
-          <w:i/>
-          <w:iCs/>
-          <w:highlight w:val="yellow"/>
-        </w:rPr>
-        <w:t>show</w:t>
-      </w:r>
-      <w:r>
-        <w:rPr>
-          <w:b/>
-          <w:bCs/>
-          <w:i/>
-          <w:iCs/>
-          <w:highlight w:val="yellow"/>
-        </w:rPr>
-        <w:t>ing</w:t>
-      </w:r>
-      <w:r>
-        <w:rPr>
-          <w:b/>
-          <w:bCs/>
-          <w:i/>
-          <w:iCs/>
-          <w:highlight w:val="yellow"/>
-        </w:rPr>
-        <w:t xml:space="preserve"> before and after scores so that the reader can visualise the data</w:t>
-      </w:r>
-      <w:r>
-        <w:rPr>
-          <w:b/>
-          <w:bCs/>
-          <w:i/>
-          <w:iCs/>
-          <w:highlight w:val="yellow"/>
-        </w:rPr>
-        <w:t>&gt;</w:t>
-      </w:r>
-    </w:p>
-    <w:p>
-      <w:pPr>
-        <w:spacing w:line="360" w:lineRule="auto"/>
-      </w:pPr>
-    </w:p>
-    <w:p>
-      <w:pPr>
-        <w:spacing w:line="360" w:lineRule="auto"/>
-      </w:pPr>
-    </w:p>
-    <w:p>
-      <w:pPr>
-        <w:spacing w:line="360" w:lineRule="auto"/>
-      </w:pPr>
-    </w:p>
-    <w:p>
-      <w:pPr>
-        <w:spacing w:line="360" w:lineRule="auto"/>
-      </w:pPr>
-    </w:p>
-    <w:p>
-      <w:pPr>
-        <w:spacing w:line="360" w:lineRule="auto"/>
-      </w:pPr>
-      <w:r>
-        <w:t xml:space="preserve">When asked to respond as to why their level of motivation had or had not increased, participants responded by saying the feeling of mutual accountability in the cooperation </w:t>
-      </w:r>
-      <w:r>
+      <w:r>
+        <w:rPr>
+          <w:noProof/>
+        </w:rPr>
         <w:lastRenderedPageBreak/>
-        <w:t>aspect of the game, the team leaderboard, was a source of motivation.</w:t>
+        <mc:AlternateContent>
+          <mc:Choice Requires="wps">
+            <w:drawing>
+              <wp:anchor distT="0" distB="0" distL="114300" distR="114300" simplePos="0" relativeHeight="251660288" behindDoc="1" locked="0" layoutInCell="1" allowOverlap="1" wp14:anchorId="4785EC39" wp14:editId="610845E4">
+                <wp:simplePos x="0" y="0"/>
+                <wp:positionH relativeFrom="column">
+                  <wp:posOffset>0</wp:posOffset>
+                </wp:positionH>
+                <wp:positionV relativeFrom="paragraph">
+                  <wp:posOffset>4206875</wp:posOffset>
+                </wp:positionV>
+                <wp:extent cx="5731510" cy="635"/>
+                <wp:effectExtent l="0" t="0" r="0" b="12065"/>
+                <wp:wrapTight wrapText="bothSides">
+                  <wp:wrapPolygon edited="0">
+                    <wp:start x="0" y="0"/>
+                    <wp:lineTo x="0" y="0"/>
+                    <wp:lineTo x="21538" y="0"/>
+                    <wp:lineTo x="21538" y="0"/>
+                    <wp:lineTo x="0" y="0"/>
+                  </wp:wrapPolygon>
+                </wp:wrapTight>
+                <wp:docPr id="2" name="Text Box 2"/>
+                <wp:cNvGraphicFramePr/>
+                <a:graphic xmlns:a="http://schemas.openxmlformats.org/drawingml/2006/main">
+                  <a:graphicData uri="http://schemas.microsoft.com/office/word/2010/wordprocessingShape">
+                    <wps:wsp>
+                      <wps:cNvSpPr txBox="1"/>
+                      <wps:spPr>
+                        <a:xfrm>
+                          <a:off x="0" y="0"/>
+                          <a:ext cx="5731510" cy="635"/>
+                        </a:xfrm>
+                        <a:prstGeom prst="rect">
+                          <a:avLst/>
+                        </a:prstGeom>
+                        <a:solidFill>
+                          <a:prstClr val="white"/>
+                        </a:solidFill>
+                        <a:ln>
+                          <a:noFill/>
+                        </a:ln>
+                      </wps:spPr>
+                      <wps:txbx>
+                        <w:txbxContent>
+                          <w:p>
+                            <w:pPr>
+                              <w:pStyle w:val="Caption"/>
+                            </w:pPr>
+                            <w:r>
+                              <w:t xml:space="preserve">Figure </w:t>
+                            </w:r>
+                            <w:fldSimple w:instr=" SEQ Figure \* ARABIC ">
+                              <w:r>
+                                <w:rPr>
+                                  <w:noProof/>
+                                </w:rPr>
+                                <w:t>1</w:t>
+                              </w:r>
+                            </w:fldSimple>
+                            <w:r>
+                              <w:t>: Bar chart illustrating the change in motivation levels to reduce individual carbon footprint after using</w:t>
+                            </w:r>
+                            <w:r>
+                              <w:rPr>
+                                <w:noProof/>
+                              </w:rPr>
+                              <w:t xml:space="preserve"> the application in this project.</w:t>
+                            </w:r>
+                          </w:p>
+                        </w:txbxContent>
+                      </wps:txbx>
+                      <wps:bodyPr rot="0" spcFirstLastPara="0" vertOverflow="overflow" horzOverflow="overflow" vert="horz" wrap="square" lIns="0" tIns="0" rIns="0" bIns="0" numCol="1" spcCol="0" rtlCol="0" fromWordArt="0" anchor="t" anchorCtr="0" forceAA="0" compatLnSpc="1">
+                        <a:prstTxWarp prst="textNoShape">
+                          <a:avLst/>
+                        </a:prstTxWarp>
+                        <a:spAutoFit/>
+                      </wps:bodyPr>
+                    </wps:wsp>
+                  </a:graphicData>
+                </a:graphic>
+              </wp:anchor>
+            </w:drawing>
+          </mc:Choice>
+          <mc:Fallback>
+            <w:pict>
+              <v:shapetype w14:anchorId="4785EC39" id="_x0000_t202" coordsize="21600,21600" o:spt="202" path="m,l,21600r21600,l21600,xe">
+                <v:stroke joinstyle="miter"/>
+                <v:path gradientshapeok="t" o:connecttype="rect"/>
+              </v:shapetype>
+              <v:shape id="Text Box 2" o:spid="_x0000_s1026" type="#_x0000_t202" style="position:absolute;margin-left:0;margin-top:331.25pt;width:451.3pt;height:.05pt;z-index:-251656192;visibility:visible;mso-wrap-style:square;mso-wrap-distance-left:9pt;mso-wrap-distance-top:0;mso-wrap-distance-right:9pt;mso-wrap-distance-bottom:0;mso-position-horizontal:absolute;mso-position-horizontal-relative:text;mso-position-vertical:absolute;mso-position-vertical-relative:text;v-text-anchor:top" o:gfxdata="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" stroked="f">
+                <v:textbox style="mso-fit-shape-to-text:t" inset="0,0,0,0">
+                  <w:txbxContent>
+                    <w:p>
+                      <w:pPr>
+                        <w:pStyle w:val="Caption"/>
+                      </w:pPr>
+                      <w:r>
+                        <w:t xml:space="preserve">Figure </w:t>
+                      </w:r>
+                      <w:fldSimple w:instr=" SEQ Figure \* ARABIC ">
+                        <w:r>
+                          <w:rPr>
+                            <w:noProof/>
+                          </w:rPr>
+                          <w:t>1</w:t>
+                        </w:r>
+                      </w:fldSimple>
+                      <w:r>
+                        <w:t>: Bar chart illustrating the change in motivation levels to reduce individual carbon footprint after using</w:t>
+                      </w:r>
+                      <w:r>
+                        <w:rPr>
+                          <w:noProof/>
+                        </w:rPr>
+                        <w:t xml:space="preserve"> the application in this project.</w:t>
+                      </w:r>
+                    </w:p>
+                  </w:txbxContent>
+                </v:textbox>
+                <w10:wrap type="tight"/>
+              </v:shape>
+            </w:pict>
+          </mc:Fallback>
+        </mc:AlternateContent>
+      </w:r>
+      <w:r>
+        <w:drawing>
+          <wp:anchor distT="0" distB="0" distL="114300" distR="114300" simplePos="0" relativeHeight="251658240" behindDoc="1" locked="0" layoutInCell="1" allowOverlap="1" wp14:anchorId="3E4496DA" wp14:editId="0AE81EF6">
+            <wp:simplePos x="0" y="0"/>
+            <wp:positionH relativeFrom="column">
+              <wp:posOffset>0</wp:posOffset>
+            </wp:positionH>
+            <wp:positionV relativeFrom="paragraph">
+              <wp:posOffset>180473</wp:posOffset>
+            </wp:positionV>
+            <wp:extent cx="5731510" cy="3969385"/>
+            <wp:effectExtent l="0" t="0" r="0" b="5715"/>
+            <wp:wrapTight wrapText="bothSides">
+              <wp:wrapPolygon edited="0">
+                <wp:start x="0" y="0"/>
+                <wp:lineTo x="0" y="21562"/>
+                <wp:lineTo x="21538" y="21562"/>
+                <wp:lineTo x="21538" y="0"/>
+                <wp:lineTo x="0" y="0"/>
+              </wp:wrapPolygon>
+            </wp:wrapTight>
+            <wp:docPr id="1" name="Picture 1" descr="Chart, bar chart&#10;&#10;Description automatically generated"/>
+            <wp:cNvGraphicFramePr>
+              <a:graphicFrameLocks xmlns:a="http://schemas.openxmlformats.org/drawingml/2006/main" noChangeAspect="1"/>
+            </wp:cNvGraphicFramePr>
+            <a:graphic xmlns:a="http://schemas.openxmlformats.org/drawingml/2006/main">
+              <a:graphicData uri="http://schemas.openxmlformats.org/drawingml/2006/picture">
+                <pic:pic xmlns:pic="http://schemas.openxmlformats.org/drawingml/2006/picture">
+                  <pic:nvPicPr>
+                    <pic:cNvPr id="1" name="Picture 1" descr="Chart, bar chart&#10;&#10;Description automatically generated"/>
+                    <pic:cNvPicPr/>
+                  </pic:nvPicPr>
+                  <pic:blipFill>
+                    <a:blip r:embed="rId5">
+                      <a:extLst>
+                        <a:ext uri="{28A0092B-C50C-407E-A947-70E740481C1C}">
+                          <a14:useLocalDpi xmlns:a14="http://schemas.microsoft.com/office/drawing/2010/main" val="0"/>
+                        </a:ext>
+                      </a:extLst>
+                    </a:blip>
+                    <a:stretch>
+                      <a:fillRect/>
+                    </a:stretch>
+                  </pic:blipFill>
+                  <pic:spPr>
+                    <a:xfrm>
+                      <a:off x="0" y="0"/>
+                      <a:ext cx="5731510" cy="3969385"/>
+                    </a:xfrm>
+                    <a:prstGeom prst="rect">
+                      <a:avLst/>
+                    </a:prstGeom>
+                  </pic:spPr>
+                </pic:pic>
+              </a:graphicData>
+            </a:graphic>
+            <wp14:sizeRelH relativeFrom="page">
+              <wp14:pctWidth>0</wp14:pctWidth>
+            </wp14:sizeRelH>
+            <wp14:sizeRelV relativeFrom="page">
+              <wp14:pctHeight>0</wp14:pctHeight>
+            </wp14:sizeRelV>
+          </wp:anchor>
+        </w:drawing>
+      </w:r>
+    </w:p>
+    <w:p>
+      <w:pPr>
+        <w:spacing w:line="360" w:lineRule="auto"/>
+      </w:pPr>
+    </w:p>
+    <w:p>
+      <w:pPr>
+        <w:spacing w:line="360" w:lineRule="auto"/>
+      </w:pPr>
+    </w:p>
+    <w:p>
+      <w:pPr>
+        <w:spacing w:line="360" w:lineRule="auto"/>
+      </w:pPr>
+      <w:r>
+        <w:t xml:space="preserve">Additionally, to collect qualitative data about the performance or rating of the application, users were asked in the questionnaire to rate the ease of use, likelihood of running into errors, complexity of tasks and the speed at which they could perform frequent tasks. Figure 2 below illustrates these average ratings, where ease of use and speed of performing frequent tasks received a score of 8 out of 10 and 9 out of 10 respectively, with 10 being the best possible score. The likelihood of running into errors and complexity of tasks were rated as 3 and 2 out of 10 respectively, with 1 being the best possible score. </w:t>
+      </w:r>
+    </w:p>
+    <w:p>
+      <w:pPr>
+        <w:spacing w:line="360" w:lineRule="auto"/>
+      </w:pPr>
+    </w:p>
+    <w:p>
+      <w:pPr>
+        <w:spacing w:line="360" w:lineRule="auto"/>
+      </w:pPr>
+    </w:p>
+    <w:p>
+      <w:pPr>
+        <w:spacing w:line="360" w:lineRule="auto"/>
+      </w:pPr>
+    </w:p>
+    <w:p>
+      <w:pPr>
+        <w:spacing w:line="360" w:lineRule="auto"/>
+      </w:pPr>
+    </w:p>
+    <w:p>
+      <w:pPr>
+        <w:spacing w:line="360" w:lineRule="auto"/>
+      </w:pPr>
+    </w:p>
+    <w:p>
+      <w:pPr>
+        <w:spacing w:line="360" w:lineRule="auto"/>
+      </w:pPr>
+    </w:p>
+    <w:p>
+      <w:pPr>
+        <w:spacing w:line="360" w:lineRule="auto"/>
+      </w:pPr>
+    </w:p>
+    <w:p>
+      <w:pPr>
+        <w:spacing w:line="360" w:lineRule="auto"/>
+      </w:pPr>
+      <w:r>
+        <w:rPr>
+          <w:noProof/>
+        </w:rPr>
+        <mc:AlternateContent>
+          <mc:Choice Requires="wps">
+            <w:drawing>
+              <wp:anchor distT="0" distB="0" distL="114300" distR="114300" simplePos="0" relativeHeight="251663360" behindDoc="1" locked="0" layoutInCell="1" allowOverlap="1" wp14:anchorId="08BDAEAA" wp14:editId="4B7C0667">
+                <wp:simplePos x="0" y="0"/>
+                <wp:positionH relativeFrom="column">
+                  <wp:posOffset>0</wp:posOffset>
+                </wp:positionH>
+                <wp:positionV relativeFrom="paragraph">
+                  <wp:posOffset>4159250</wp:posOffset>
+                </wp:positionV>
+                <wp:extent cx="5731510" cy="635"/>
+                <wp:effectExtent l="0" t="0" r="0" b="12065"/>
+                <wp:wrapTight wrapText="bothSides">
+                  <wp:wrapPolygon edited="0">
+                    <wp:start x="0" y="0"/>
+                    <wp:lineTo x="0" y="0"/>
+                    <wp:lineTo x="21538" y="0"/>
+                    <wp:lineTo x="21538" y="0"/>
+                    <wp:lineTo x="0" y="0"/>
+                  </wp:wrapPolygon>
+                </wp:wrapTight>
+                <wp:docPr id="4" name="Text Box 4"/>
+                <wp:cNvGraphicFramePr/>
+                <a:graphic xmlns:a="http://schemas.openxmlformats.org/drawingml/2006/main">
+                  <a:graphicData uri="http://schemas.microsoft.com/office/word/2010/wordprocessingShape">
+                    <wps:wsp>
+                      <wps:cNvSpPr txBox="1"/>
+                      <wps:spPr>
+                        <a:xfrm>
+                          <a:off x="0" y="0"/>
+                          <a:ext cx="5731510" cy="635"/>
+                        </a:xfrm>
+                        <a:prstGeom prst="rect">
+                          <a:avLst/>
+                        </a:prstGeom>
+                        <a:solidFill>
+                          <a:prstClr val="white"/>
+                        </a:solidFill>
+                        <a:ln>
+                          <a:noFill/>
+                        </a:ln>
+                      </wps:spPr>
+                      <wps:txbx>
+                        <w:txbxContent>
+                          <w:p>
+                            <w:pPr>
+                              <w:pStyle w:val="Caption"/>
+                            </w:pPr>
+                            <w:r>
+                              <w:t xml:space="preserve">Figure </w:t>
+                            </w:r>
+                            <w:fldSimple w:instr=" SEQ Figure \* ARABIC ">
+                              <w:r>
+                                <w:rPr>
+                                  <w:noProof/>
+                                </w:rPr>
+                                <w:t>2</w:t>
+                              </w:r>
+                            </w:fldSimple>
+                            <w:r>
+                              <w:t>: Average ratings for important application aspects as rated by the participants of the application.</w:t>
+                            </w:r>
+                          </w:p>
+                        </w:txbxContent>
+                      </wps:txbx>
+                      <wps:bodyPr rot="0" spcFirstLastPara="0" vertOverflow="overflow" horzOverflow="overflow" vert="horz" wrap="square" lIns="0" tIns="0" rIns="0" bIns="0" numCol="1" spcCol="0" rtlCol="0" fromWordArt="0" anchor="t" anchorCtr="0" forceAA="0" compatLnSpc="1">
+                        <a:prstTxWarp prst="textNoShape">
+                          <a:avLst/>
+                        </a:prstTxWarp>
+                        <a:spAutoFit/>
+                      </wps:bodyPr>
+                    </wps:wsp>
+                  </a:graphicData>
+                </a:graphic>
+              </wp:anchor>
+            </w:drawing>
+          </mc:Choice>
+          <mc:Fallback>
+            <w:pict>
+              <v:shape w14:anchorId="08BDAEAA" id="Text Box 4" o:spid="_x0000_s1027" type="#_x0000_t202" style="position:absolute;margin-left:0;margin-top:327.5pt;width:451.3pt;height:.05pt;z-index:-251653120;visibility:visible;mso-wrap-style:square;mso-wrap-distance-left:9pt;mso-wrap-distance-top:0;mso-wrap-distance-right:9pt;mso-wrap-distance-bottom:0;mso-position-horizontal:absolute;mso-position-horizontal-relative:text;mso-position-vertical:absolute;mso-position-vertical-relative:text;v-text-anchor:top" o:gfxdata="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" stroked="f">
+                <v:textbox style="mso-fit-shape-to-text:t" inset="0,0,0,0">
+                  <w:txbxContent>
+                    <w:p>
+                      <w:pPr>
+                        <w:pStyle w:val="Caption"/>
+                      </w:pPr>
+                      <w:r>
+                        <w:t xml:space="preserve">Figure </w:t>
+                      </w:r>
+                      <w:fldSimple w:instr=" SEQ Figure \* ARABIC ">
+                        <w:r>
+                          <w:rPr>
+                            <w:noProof/>
+                          </w:rPr>
+                          <w:t>2</w:t>
+                        </w:r>
+                      </w:fldSimple>
+                      <w:r>
+                        <w:t>: Average ratings for important application aspects as rated by the participants of the application.</w:t>
+                      </w:r>
+                    </w:p>
+                  </w:txbxContent>
+                </v:textbox>
+                <w10:wrap type="tight"/>
+              </v:shape>
+            </w:pict>
+          </mc:Fallback>
+        </mc:AlternateContent>
+      </w:r>
+      <w:r>
+        <w:drawing>
+          <wp:anchor distT="0" distB="0" distL="114300" distR="114300" simplePos="0" relativeHeight="251661312" behindDoc="1" locked="0" layoutInCell="1" allowOverlap="1" wp14:anchorId="2181D3DF" wp14:editId="7AC647CE">
+            <wp:simplePos x="0" y="0"/>
+            <wp:positionH relativeFrom="column">
+              <wp:posOffset>0</wp:posOffset>
+            </wp:positionH>
+            <wp:positionV relativeFrom="paragraph">
+              <wp:posOffset>3810</wp:posOffset>
+            </wp:positionV>
+            <wp:extent cx="5731510" cy="4098290"/>
+            <wp:effectExtent l="0" t="0" r="0" b="3810"/>
+            <wp:wrapTight wrapText="bothSides">
+              <wp:wrapPolygon edited="0">
+                <wp:start x="0" y="0"/>
+                <wp:lineTo x="0" y="21553"/>
+                <wp:lineTo x="21538" y="21553"/>
+                <wp:lineTo x="21538" y="0"/>
+                <wp:lineTo x="0" y="0"/>
+              </wp:wrapPolygon>
+            </wp:wrapTight>
+            <wp:docPr id="3" name="Picture 3" descr="Chart, bar chart&#10;&#10;Description automatically generated"/>
+            <wp:cNvGraphicFramePr>
+              <a:graphicFrameLocks xmlns:a="http://schemas.openxmlformats.org/drawingml/2006/main" noChangeAspect="1"/>
+            </wp:cNvGraphicFramePr>
+            <a:graphic xmlns:a="http://schemas.openxmlformats.org/drawingml/2006/main">
+              <a:graphicData uri="http://schemas.openxmlformats.org/drawingml/2006/picture">
+                <pic:pic xmlns:pic="http://schemas.openxmlformats.org/drawingml/2006/picture">
+                  <pic:nvPicPr>
+                    <pic:cNvPr id="3" name="Picture 3" descr="Chart, bar chart&#10;&#10;Description automatically generated"/>
+                    <pic:cNvPicPr/>
+                  </pic:nvPicPr>
+                  <pic:blipFill>
+                    <a:blip r:embed="rId6" cstate="print">
+                      <a:extLst>
+                        <a:ext uri="{28A0092B-C50C-407E-A947-70E740481C1C}">
+                          <a14:useLocalDpi xmlns:a14="http://schemas.microsoft.com/office/drawing/2010/main" val="0"/>
+                        </a:ext>
+                      </a:extLst>
+                    </a:blip>
+                    <a:stretch>
+                      <a:fillRect/>
+                    </a:stretch>
+                  </pic:blipFill>
+                  <pic:spPr>
+                    <a:xfrm>
+                      <a:off x="0" y="0"/>
+                      <a:ext cx="5731510" cy="4098290"/>
+                    </a:xfrm>
+                    <a:prstGeom prst="rect">
+                      <a:avLst/>
+                    </a:prstGeom>
+                  </pic:spPr>
+                </pic:pic>
+              </a:graphicData>
+            </a:graphic>
+            <wp14:sizeRelH relativeFrom="page">
+              <wp14:pctWidth>0</wp14:pctWidth>
+            </wp14:sizeRelH>
+            <wp14:sizeRelV relativeFrom="page">
+              <wp14:pctHeight>0</wp14:pctHeight>
+            </wp14:sizeRelV>
+          </wp:anchor>
+        </w:drawing>
+      </w:r>
+    </w:p>
+    <w:p>
+      <w:pPr>
+        <w:spacing w:line="360" w:lineRule="auto"/>
+      </w:pPr>
+    </w:p>
+    <w:p>
+      <w:pPr>
+        <w:spacing w:line="360" w:lineRule="auto"/>
+      </w:pPr>
+      <w:r>
+        <w:t>When asked to respond as to why their level of motivation had or had not increased, participants responded by saying the feeling of mutual accountability in the cooperation aspect of the game, the team leaderboard, was a source of motivation.</w:t>
       </w:r>
       <w:r>
         <w:t xml:space="preserve"> In this case, participants attributed this motivation to the feeling of a social </w:t>
@@ -437,7 +790,11 @@
         <w:spacing w:line="360" w:lineRule="auto"/>
       </w:pPr>
       <w:r>
-        <w:t>With the ability to view the breakdown of their daily emission logs, participants reported these breakdowns to facilitate learning, aiding them in reducing their carbon footprints where one user reported changing his commute to training from driving solo, to carpooling with a teammate. Another user reported after realising the carbon footprint produced by consuming beef in comparison to chicken, decided to substitute beef for chicken for his dinner on two occasions.</w:t>
+        <w:t xml:space="preserve">With the ability to view the breakdown of their daily emission logs, participants reported these breakdowns to facilitate learning, aiding them in reducing their carbon footprints where one user reported changing his commute to training from driving solo, to carpooling with a teammate. Another user reported after realising the carbon footprint produced by </w:t>
+      </w:r>
+      <w:r>
+        <w:lastRenderedPageBreak/>
+        <w:t>consuming beef in comparison to chicken, decided to substitute beef for chicken for his dinner on two occasions.</w:t>
       </w:r>
     </w:p>
     <w:p>
@@ -614,7 +971,6 @@
         </w:rPr>
       </w:pPr>
       <w:r>
-        <w:lastRenderedPageBreak/>
         <w:t xml:space="preserve">Upon analysing the data, 3 out of 10 users exhibited a </w:t>
       </w:r>
       <w:r>
@@ -825,64 +1181,10 @@
         <w:rPr>
           <w:b/>
           <w:bCs/>
-          <w:highlight w:val="yellow"/>
           <w:u w:val="single"/>
         </w:rPr>
       </w:pPr>
       <w:r>
-        <w:rPr>
-          <w:b/>
-          <w:bCs/>
-          <w:color w:val="000000" w:themeColor="text1"/>
-          <w:sz w:val="28"/>
-          <w:szCs w:val="28"/>
-          <w:highlight w:val="yellow"/>
-          <w:u w:val="single"/>
-        </w:rPr>
-        <w:t>Requirements</w:t>
-      </w:r>
-      <w:r>
-        <w:rPr>
-          <w:b/>
-          <w:bCs/>
-          <w:color w:val="000000" w:themeColor="text1"/>
-          <w:sz w:val="28"/>
-          <w:szCs w:val="28"/>
-          <w:highlight w:val="yellow"/>
-          <w:u w:val="single"/>
-        </w:rPr>
-        <w:t xml:space="preserve"> – Convert into table saying they were met as opposed to long text paragraphs</w:t>
-      </w:r>
-    </w:p>
-    <w:p>
-      <w:pPr>
-        <w:spacing w:line="360" w:lineRule="auto"/>
-      </w:pPr>
-      <w:r>
-        <w:t xml:space="preserve">The requirements outlined </w:t>
-      </w:r>
-      <w:r>
-        <w:t xml:space="preserve">in the design section </w:t>
-      </w:r>
-      <w:r>
-        <w:t xml:space="preserve">in chapter 2 </w:t>
-      </w:r>
-      <w:r>
-        <w:t xml:space="preserve">of </w:t>
-      </w:r>
-      <w:r>
-        <w:t>this report were split into 2 categories: functional and non-functional requirements. The below 2 sections discuss whether these requirements were met.</w:t>
-      </w:r>
-    </w:p>
-    <w:p>
-      <w:pPr>
-        <w:spacing w:line="360" w:lineRule="auto"/>
-      </w:pPr>
-    </w:p>
-    <w:p>
-      <w:pPr>
-        <w:pStyle w:val="Heading3"/>
-        <w:spacing w:line="360" w:lineRule="auto"/>
         <w:rPr>
           <w:b/>
           <w:bCs/>
@@ -891,8 +1193,39 @@
           <w:szCs w:val="28"/>
           <w:u w:val="single"/>
         </w:rPr>
-      </w:pPr>
-      <w:r>
+        <w:lastRenderedPageBreak/>
+        <w:t>Requirements</w:t>
+      </w:r>
+    </w:p>
+    <w:p>
+      <w:pPr>
+        <w:spacing w:line="360" w:lineRule="auto"/>
+      </w:pPr>
+      <w:r>
+        <w:t xml:space="preserve">The requirements outlined </w:t>
+      </w:r>
+      <w:r>
+        <w:t xml:space="preserve">in the design section </w:t>
+      </w:r>
+      <w:r>
+        <w:t xml:space="preserve">in chapter 2 </w:t>
+      </w:r>
+      <w:r>
+        <w:t xml:space="preserve">of </w:t>
+      </w:r>
+      <w:r>
+        <w:t>this report were split into 2 categories: functional and non-functional requirements. The below 2 sections discuss whether these requirements were met.</w:t>
+      </w:r>
+    </w:p>
+    <w:p>
+      <w:pPr>
+        <w:spacing w:line="360" w:lineRule="auto"/>
+      </w:pPr>
+    </w:p>
+    <w:p>
+      <w:pPr>
+        <w:pStyle w:val="Heading3"/>
+        <w:spacing w:line="360" w:lineRule="auto"/>
         <w:rPr>
           <w:b/>
           <w:bCs/>
@@ -901,382 +1234,8 @@
           <w:szCs w:val="28"/>
           <w:u w:val="single"/>
         </w:rPr>
-        <w:t>Functional Requirements</w:t>
-      </w:r>
-    </w:p>
-    <w:p>
-      <w:pPr>
-        <w:spacing w:line="360" w:lineRule="auto"/>
-      </w:pPr>
-      <w:r>
-        <w:t xml:space="preserve">The functional requirements outlined </w:t>
-      </w:r>
-      <w:r>
-        <w:t xml:space="preserve">in chapter 2, the design chapter, </w:t>
-      </w:r>
-      <w:r>
-        <w:t>were:</w:t>
-      </w:r>
-    </w:p>
-    <w:p>
-      <w:pPr>
-        <w:pStyle w:val="ListParagraph"/>
-        <w:numPr>
-          <w:ilvl w:val="0"/>
-          <w:numId w:val="4"/>
-        </w:numPr>
-        <w:spacing w:line="360" w:lineRule="auto"/>
-        <w:rPr>
-          <w:b/>
-          <w:bCs/>
-        </w:rPr>
-      </w:pPr>
-      <w:r>
-        <w:rPr>
-          <w:b/>
-          <w:bCs/>
-        </w:rPr>
-        <w:t>To sign in</w:t>
-      </w:r>
-    </w:p>
-    <w:p>
-      <w:pPr>
-        <w:pStyle w:val="ListParagraph"/>
-        <w:numPr>
-          <w:ilvl w:val="1"/>
-          <w:numId w:val="4"/>
-        </w:numPr>
-        <w:spacing w:line="360" w:lineRule="auto"/>
-      </w:pPr>
-      <w:r>
-        <w:t>Users have the ability to sign in to the app using their login credentials. If invalid credentials are entered, the user will not progress to the home screen because no matching authenticated user will be found in the database. Upon entering invalid credentials, the user will receive an alert explaining which part of the credentials are incorrect, the email, password, or both.</w:t>
-      </w:r>
-      <w:r>
-        <w:t xml:space="preserve"> This functional requirement </w:t>
-      </w:r>
-      <w:r>
-        <w:rPr>
-          <w:b/>
-          <w:bCs/>
-        </w:rPr>
-        <w:t>has been met</w:t>
-      </w:r>
-      <w:r>
-        <w:t>.</w:t>
-      </w:r>
-    </w:p>
-    <w:p>
-      <w:pPr>
-        <w:pStyle w:val="ListParagraph"/>
-        <w:numPr>
-          <w:ilvl w:val="0"/>
-          <w:numId w:val="4"/>
-        </w:numPr>
-        <w:spacing w:line="360" w:lineRule="auto"/>
-        <w:rPr>
-          <w:b/>
-          <w:bCs/>
-        </w:rPr>
-      </w:pPr>
-      <w:r>
-        <w:rPr>
-          <w:b/>
-          <w:bCs/>
-        </w:rPr>
-        <w:t>To log food emissions</w:t>
-      </w:r>
-    </w:p>
-    <w:p>
-      <w:pPr>
-        <w:pStyle w:val="ListParagraph"/>
-        <w:numPr>
-          <w:ilvl w:val="1"/>
-          <w:numId w:val="4"/>
-        </w:numPr>
-        <w:spacing w:line="360" w:lineRule="auto"/>
-      </w:pPr>
-      <w:r>
-        <w:t xml:space="preserve">From the homepage, users can click the log emission button, and from there select the food option. On the log food screen, users can select their source of food, the portion size and the unit of measurement, such as grams, </w:t>
-      </w:r>
-      <w:r>
-        <w:lastRenderedPageBreak/>
-        <w:t>pounds, ounces or milli</w:t>
-      </w:r>
-      <w:r>
-        <w:t>li</w:t>
-      </w:r>
-      <w:r>
-        <w:t>tres</w:t>
-      </w:r>
-      <w:r>
-        <w:t>, catering for a variety of different users’ preferences.</w:t>
-      </w:r>
-      <w:r>
-        <w:t xml:space="preserve"> As such, this functional requirement </w:t>
-      </w:r>
-      <w:r>
-        <w:rPr>
-          <w:b/>
-          <w:bCs/>
-        </w:rPr>
-        <w:t>has been met</w:t>
-      </w:r>
-      <w:r>
-        <w:t>.</w:t>
-      </w:r>
-    </w:p>
-    <w:p>
-      <w:pPr>
-        <w:pStyle w:val="ListParagraph"/>
-        <w:numPr>
-          <w:ilvl w:val="0"/>
-          <w:numId w:val="4"/>
-        </w:numPr>
-        <w:spacing w:line="360" w:lineRule="auto"/>
-        <w:rPr>
-          <w:b/>
-          <w:bCs/>
-        </w:rPr>
-      </w:pPr>
-      <w:r>
-        <w:rPr>
-          <w:b/>
-          <w:bCs/>
-        </w:rPr>
-        <w:t>To log transport emissions</w:t>
-      </w:r>
-    </w:p>
-    <w:p>
-      <w:pPr>
-        <w:pStyle w:val="ListParagraph"/>
-        <w:numPr>
-          <w:ilvl w:val="1"/>
-          <w:numId w:val="4"/>
-        </w:numPr>
-        <w:spacing w:line="360" w:lineRule="auto"/>
-      </w:pPr>
-      <w:r>
-        <w:t>Similarly to logging food emissions, users click the log emission button from the homepage, except this time select transport. On the transport screen, users select their mode of transport, the distance travelled and the unit of distance, either kilometres or miles.</w:t>
-      </w:r>
-      <w:r>
-        <w:t xml:space="preserve"> If a car is selected, the user is prompted to provide the size and fuel type of the car.</w:t>
-      </w:r>
-      <w:r>
-        <w:t xml:space="preserve"> Therefore, this functional requirement </w:t>
-      </w:r>
-      <w:r>
-        <w:rPr>
-          <w:b/>
-          <w:bCs/>
-        </w:rPr>
-        <w:t>has been met</w:t>
-      </w:r>
-      <w:r>
-        <w:t>.</w:t>
-      </w:r>
-    </w:p>
-    <w:p>
-      <w:pPr>
-        <w:pStyle w:val="ListParagraph"/>
-        <w:numPr>
-          <w:ilvl w:val="0"/>
-          <w:numId w:val="4"/>
-        </w:numPr>
-        <w:spacing w:line="360" w:lineRule="auto"/>
-        <w:rPr>
-          <w:b/>
-          <w:bCs/>
-        </w:rPr>
-      </w:pPr>
-      <w:r>
-        <w:rPr>
-          <w:b/>
-          <w:bCs/>
-        </w:rPr>
-        <w:t>To view history of logs for the current day and their co2e contribution</w:t>
-      </w:r>
-    </w:p>
-    <w:p>
-      <w:pPr>
-        <w:pStyle w:val="ListParagraph"/>
-        <w:numPr>
-          <w:ilvl w:val="1"/>
-          <w:numId w:val="4"/>
-        </w:numPr>
-        <w:spacing w:line="360" w:lineRule="auto"/>
-      </w:pPr>
-      <w:r>
-        <w:t>To view the breakdown of their carbon footprint for the current day, users can view the history of their logs on the homepage. This breakdown is further illustrated through a pie chart on the homepage.</w:t>
-      </w:r>
-      <w:r>
-        <w:t xml:space="preserve"> </w:t>
-      </w:r>
-      <w:r>
-        <w:t xml:space="preserve">From this, this functional requirement </w:t>
-      </w:r>
-      <w:r>
-        <w:rPr>
-          <w:b/>
-          <w:bCs/>
-        </w:rPr>
-        <w:t>has been met</w:t>
-      </w:r>
-      <w:r>
-        <w:t>.</w:t>
-      </w:r>
-    </w:p>
-    <w:p>
-      <w:pPr>
-        <w:pStyle w:val="ListParagraph"/>
-        <w:numPr>
-          <w:ilvl w:val="0"/>
-          <w:numId w:val="4"/>
-        </w:numPr>
-        <w:spacing w:line="360" w:lineRule="auto"/>
-        <w:rPr>
-          <w:b/>
-          <w:bCs/>
-        </w:rPr>
-      </w:pPr>
-      <w:r>
-        <w:rPr>
-          <w:b/>
-          <w:bCs/>
-        </w:rPr>
-        <w:t>To compete in individual leaderboard</w:t>
-      </w:r>
-    </w:p>
-    <w:p>
-      <w:pPr>
-        <w:pStyle w:val="ListParagraph"/>
-        <w:numPr>
-          <w:ilvl w:val="1"/>
-          <w:numId w:val="4"/>
-        </w:numPr>
-        <w:spacing w:line="360" w:lineRule="auto"/>
-      </w:pPr>
-      <w:r>
-        <w:t>At the end of each day, a score is generated for each user based on their emission logs for that day. Users can view their scores in the individual leaderboard by selecting the second tab in the navigation bar. To speed up locating your position in the leaderboard, the logged in user’s position is highlighted in green.</w:t>
-      </w:r>
-      <w:r>
-        <w:t xml:space="preserve"> Thus, this functional requirement </w:t>
-      </w:r>
-      <w:r>
-        <w:rPr>
-          <w:b/>
-          <w:bCs/>
-        </w:rPr>
-        <w:t>has been met</w:t>
-      </w:r>
-      <w:r>
-        <w:t>.</w:t>
-      </w:r>
-    </w:p>
-    <w:p>
-      <w:pPr>
-        <w:pStyle w:val="ListParagraph"/>
-        <w:numPr>
-          <w:ilvl w:val="0"/>
-          <w:numId w:val="4"/>
-        </w:numPr>
-        <w:spacing w:line="360" w:lineRule="auto"/>
-        <w:rPr>
-          <w:b/>
-          <w:bCs/>
-        </w:rPr>
-      </w:pPr>
-      <w:r>
-        <w:rPr>
-          <w:b/>
-          <w:bCs/>
-        </w:rPr>
-        <w:t>To compete in team leaderboard, cooperating with teammate</w:t>
-      </w:r>
-    </w:p>
-    <w:p>
-      <w:pPr>
-        <w:pStyle w:val="ListParagraph"/>
-        <w:numPr>
-          <w:ilvl w:val="1"/>
-          <w:numId w:val="4"/>
-        </w:numPr>
-        <w:spacing w:line="360" w:lineRule="auto"/>
-        <w:rPr>
-          <w:b/>
-          <w:bCs/>
-        </w:rPr>
-      </w:pPr>
-      <w:r>
-        <w:t>Exactly like the individual leaderboard, using this score, combined with the score of their paired teammate, the user can view their position in the team leaderboard by selecting the third tab of the navigation bar</w:t>
-      </w:r>
-      <w:r>
-        <w:t xml:space="preserve">, with their position being highlighted in green. This functional requirement </w:t>
-      </w:r>
-      <w:r>
-        <w:rPr>
-          <w:b/>
-          <w:bCs/>
-        </w:rPr>
-        <w:t>has been met.</w:t>
-      </w:r>
-    </w:p>
-    <w:p>
-      <w:pPr>
-        <w:pStyle w:val="ListParagraph"/>
-        <w:numPr>
-          <w:ilvl w:val="0"/>
-          <w:numId w:val="4"/>
-        </w:numPr>
-        <w:spacing w:line="360" w:lineRule="auto"/>
-        <w:rPr>
-          <w:b/>
-          <w:bCs/>
-        </w:rPr>
-      </w:pPr>
-      <w:r>
-        <w:rPr>
-          <w:b/>
-          <w:bCs/>
-        </w:rPr>
-        <w:t>To view individual progress chart illustrating individual’s carbon footprint scores over time</w:t>
-      </w:r>
-    </w:p>
-    <w:p>
-      <w:pPr>
-        <w:pStyle w:val="ListParagraph"/>
-        <w:numPr>
-          <w:ilvl w:val="1"/>
-          <w:numId w:val="4"/>
-        </w:numPr>
-        <w:spacing w:line="360" w:lineRule="auto"/>
-      </w:pPr>
-      <w:r>
-        <w:t xml:space="preserve">At the end of each day when a score is generated for each user, this score is added to the users’ individual history or my scores tab on the navigation bar. This is the last tab, the fourth tab on the navigation bar. By selecting the </w:t>
-      </w:r>
-      <w:r>
-        <w:lastRenderedPageBreak/>
-        <w:t xml:space="preserve">fourth tab, users can view their performance or history of scores over time, and see if they have been improving, facilitating self-competition. This functional requirement </w:t>
-      </w:r>
-      <w:r>
-        <w:rPr>
-          <w:b/>
-          <w:bCs/>
-        </w:rPr>
-        <w:t>has been met</w:t>
-      </w:r>
-      <w:r>
-        <w:t>.</w:t>
-      </w:r>
-    </w:p>
-    <w:p>
-      <w:pPr>
-        <w:spacing w:line="360" w:lineRule="auto"/>
-      </w:pPr>
-    </w:p>
-    <w:p>
-      <w:pPr>
-        <w:pStyle w:val="Heading3"/>
-        <w:spacing w:line="360" w:lineRule="auto"/>
+      </w:pPr>
+      <w:r>
         <w:rPr>
           <w:b/>
           <w:bCs/>
@@ -1285,8 +1244,315 @@
           <w:szCs w:val="28"/>
           <w:u w:val="single"/>
         </w:rPr>
-      </w:pPr>
-      <w:r>
+        <w:t>Functional Requirements</w:t>
+      </w:r>
+    </w:p>
+    <w:p>
+      <w:pPr>
+        <w:spacing w:line="360" w:lineRule="auto"/>
+      </w:pPr>
+      <w:r>
+        <w:t>The functional requirements</w:t>
+      </w:r>
+      <w:r>
+        <w:t xml:space="preserve"> </w:t>
+      </w:r>
+      <w:r>
+        <w:t xml:space="preserve">outlined </w:t>
+      </w:r>
+      <w:r>
+        <w:t xml:space="preserve">in </w:t>
+      </w:r>
+      <w:r>
+        <w:t xml:space="preserve">the design </w:t>
+      </w:r>
+      <w:r>
+        <w:t>chapter</w:t>
+      </w:r>
+      <w:r>
+        <w:t xml:space="preserve">, chapter </w:t>
+      </w:r>
+      <w:r>
+        <w:t>2,</w:t>
+      </w:r>
+      <w:r>
+        <w:t xml:space="preserve"> </w:t>
+      </w:r>
+      <w:r>
+        <w:t xml:space="preserve">have all been met, as illustrated in the implementation chapter, chapter 3. The summary of all of the functional requirements being met is </w:t>
+      </w:r>
+      <w:r>
+        <w:t>illustrated in table 2 below</w:t>
+      </w:r>
+      <w:r>
+        <w:t>:</w:t>
+      </w:r>
+    </w:p>
+    <w:p>
+      <w:pPr>
+        <w:spacing w:line="360" w:lineRule="auto"/>
+      </w:pPr>
+    </w:p>
+    <w:tbl>
+      <w:tblPr>
+        <w:tblStyle w:val="TableGrid"/>
+        <w:tblW w:w="0" w:type="auto"/>
+        <w:tblLook w:val="04A0" w:firstRow="1" w:lastRow="0" w:firstColumn="1" w:lastColumn="0" w:noHBand="0" w:noVBand="1"/>
+      </w:tblPr>
+      <w:tblGrid>
+        <w:gridCol w:w="4508"/>
+        <w:gridCol w:w="4508"/>
+      </w:tblGrid>
+      <w:tr>
+        <w:tc>
+          <w:tcPr>
+            <w:tcW w:w="4508" w:type="dxa"/>
+          </w:tcPr>
+          <w:p>
+            <w:pPr>
+              <w:spacing w:line="360" w:lineRule="auto"/>
+              <w:rPr>
+                <w:b/>
+                <w:bCs/>
+              </w:rPr>
+            </w:pPr>
+            <w:r>
+              <w:rPr>
+                <w:b/>
+                <w:bCs/>
+              </w:rPr>
+              <w:t>Functional Requirement</w:t>
+            </w:r>
+          </w:p>
+        </w:tc>
+        <w:tc>
+          <w:tcPr>
+            <w:tcW w:w="4508" w:type="dxa"/>
+          </w:tcPr>
+          <w:p>
+            <w:pPr>
+              <w:spacing w:line="360" w:lineRule="auto"/>
+              <w:rPr>
+                <w:b/>
+                <w:bCs/>
+              </w:rPr>
+            </w:pPr>
+            <w:r>
+              <w:rPr>
+                <w:b/>
+                <w:bCs/>
+              </w:rPr>
+              <w:t>Has been met</w:t>
+            </w:r>
+          </w:p>
+        </w:tc>
+      </w:tr>
+      <w:tr>
+        <w:tc>
+          <w:tcPr>
+            <w:tcW w:w="4508" w:type="dxa"/>
+          </w:tcPr>
+          <w:p>
+            <w:pPr>
+              <w:spacing w:line="360" w:lineRule="auto"/>
+            </w:pPr>
+            <w:r>
+              <w:t>Sign in</w:t>
+            </w:r>
+          </w:p>
+        </w:tc>
+        <w:tc>
+          <w:tcPr>
+            <w:tcW w:w="4508" w:type="dxa"/>
+          </w:tcPr>
+          <w:p>
+            <w:pPr>
+              <w:spacing w:line="360" w:lineRule="auto"/>
+            </w:pPr>
+            <w:r>
+              <w:t>Yes</w:t>
+            </w:r>
+          </w:p>
+        </w:tc>
+      </w:tr>
+      <w:tr>
+        <w:tc>
+          <w:tcPr>
+            <w:tcW w:w="4508" w:type="dxa"/>
+          </w:tcPr>
+          <w:p>
+            <w:pPr>
+              <w:spacing w:line="360" w:lineRule="auto"/>
+            </w:pPr>
+            <w:r>
+              <w:t>Log food emission</w:t>
+            </w:r>
+          </w:p>
+        </w:tc>
+        <w:tc>
+          <w:tcPr>
+            <w:tcW w:w="4508" w:type="dxa"/>
+          </w:tcPr>
+          <w:p>
+            <w:pPr>
+              <w:spacing w:line="360" w:lineRule="auto"/>
+            </w:pPr>
+            <w:r>
+              <w:t>Yes</w:t>
+            </w:r>
+          </w:p>
+        </w:tc>
+      </w:tr>
+      <w:tr>
+        <w:tc>
+          <w:tcPr>
+            <w:tcW w:w="4508" w:type="dxa"/>
+          </w:tcPr>
+          <w:p>
+            <w:pPr>
+              <w:spacing w:line="360" w:lineRule="auto"/>
+            </w:pPr>
+            <w:r>
+              <w:t>Log transport emission</w:t>
+            </w:r>
+          </w:p>
+        </w:tc>
+        <w:tc>
+          <w:tcPr>
+            <w:tcW w:w="4508" w:type="dxa"/>
+          </w:tcPr>
+          <w:p>
+            <w:pPr>
+              <w:spacing w:line="360" w:lineRule="auto"/>
+            </w:pPr>
+            <w:r>
+              <w:t>Yes</w:t>
+            </w:r>
+          </w:p>
+        </w:tc>
+      </w:tr>
+      <w:tr>
+        <w:tc>
+          <w:tcPr>
+            <w:tcW w:w="4508" w:type="dxa"/>
+          </w:tcPr>
+          <w:p>
+            <w:pPr>
+              <w:spacing w:line="360" w:lineRule="auto"/>
+            </w:pPr>
+            <w:r>
+              <w:t>View history of today’s logs with co2e contribution</w:t>
+            </w:r>
+          </w:p>
+        </w:tc>
+        <w:tc>
+          <w:tcPr>
+            <w:tcW w:w="4508" w:type="dxa"/>
+          </w:tcPr>
+          <w:p>
+            <w:pPr>
+              <w:spacing w:line="360" w:lineRule="auto"/>
+            </w:pPr>
+            <w:r>
+              <w:t>Yes</w:t>
+            </w:r>
+          </w:p>
+        </w:tc>
+      </w:tr>
+      <w:tr>
+        <w:tc>
+          <w:tcPr>
+            <w:tcW w:w="4508" w:type="dxa"/>
+          </w:tcPr>
+          <w:p>
+            <w:pPr>
+              <w:spacing w:line="360" w:lineRule="auto"/>
+            </w:pPr>
+            <w:r>
+              <w:t>Compete in individual leaderboard</w:t>
+            </w:r>
+          </w:p>
+        </w:tc>
+        <w:tc>
+          <w:tcPr>
+            <w:tcW w:w="4508" w:type="dxa"/>
+          </w:tcPr>
+          <w:p>
+            <w:pPr>
+              <w:spacing w:line="360" w:lineRule="auto"/>
+            </w:pPr>
+            <w:r>
+              <w:t>Yes</w:t>
+            </w:r>
+          </w:p>
+        </w:tc>
+      </w:tr>
+      <w:tr>
+        <w:tc>
+          <w:tcPr>
+            <w:tcW w:w="4508" w:type="dxa"/>
+          </w:tcPr>
+          <w:p>
+            <w:pPr>
+              <w:spacing w:line="360" w:lineRule="auto"/>
+            </w:pPr>
+            <w:r>
+              <w:t>Cooperate and compete in team leaderboard</w:t>
+            </w:r>
+          </w:p>
+        </w:tc>
+        <w:tc>
+          <w:tcPr>
+            <w:tcW w:w="4508" w:type="dxa"/>
+          </w:tcPr>
+          <w:p>
+            <w:pPr>
+              <w:spacing w:line="360" w:lineRule="auto"/>
+            </w:pPr>
+            <w:r>
+              <w:t>Yes</w:t>
+            </w:r>
+          </w:p>
+        </w:tc>
+      </w:tr>
+      <w:tr>
+        <w:tc>
+          <w:tcPr>
+            <w:tcW w:w="4508" w:type="dxa"/>
+          </w:tcPr>
+          <w:p>
+            <w:pPr>
+              <w:spacing w:line="360" w:lineRule="auto"/>
+            </w:pPr>
+            <w:r>
+              <w:t>View individual progress chart of scores over time</w:t>
+            </w:r>
+          </w:p>
+        </w:tc>
+        <w:tc>
+          <w:tcPr>
+            <w:tcW w:w="4508" w:type="dxa"/>
+          </w:tcPr>
+          <w:p>
+            <w:pPr>
+              <w:spacing w:line="360" w:lineRule="auto"/>
+            </w:pPr>
+            <w:r>
+              <w:t>Yes</w:t>
+            </w:r>
+          </w:p>
+        </w:tc>
+      </w:tr>
+    </w:tbl>
+    <w:p>
+      <w:pPr>
+        <w:spacing w:line="360" w:lineRule="auto"/>
+      </w:pPr>
+    </w:p>
+    <w:p>
+      <w:pPr>
+        <w:pStyle w:val="Heading3"/>
+        <w:spacing w:line="360" w:lineRule="auto"/>
         <w:rPr>
           <w:b/>
           <w:bCs/>
@@ -1295,370 +1561,8 @@
           <w:szCs w:val="28"/>
           <w:u w:val="single"/>
         </w:rPr>
-        <w:t>Non-functional Requirements</w:t>
-      </w:r>
-    </w:p>
-    <w:p>
-      <w:pPr>
-        <w:spacing w:line="360" w:lineRule="auto"/>
-      </w:pPr>
-      <w:r>
-        <w:t xml:space="preserve">The non-functional requirements outlined </w:t>
-      </w:r>
-      <w:r>
-        <w:t>in chapter 2, the design chapter were</w:t>
-      </w:r>
-      <w:r>
-        <w:t>:</w:t>
-      </w:r>
-    </w:p>
-    <w:p>
-      <w:pPr>
-        <w:pStyle w:val="ListParagraph"/>
-        <w:numPr>
-          <w:ilvl w:val="0"/>
-          <w:numId w:val="3"/>
-        </w:numPr>
-        <w:spacing w:line="360" w:lineRule="auto"/>
-        <w:rPr>
-          <w:b/>
-          <w:bCs/>
-        </w:rPr>
-      </w:pPr>
-      <w:r>
-        <w:rPr>
-          <w:b/>
-          <w:bCs/>
-        </w:rPr>
-        <w:t>C</w:t>
-      </w:r>
-      <w:r>
-        <w:rPr>
-          <w:b/>
-          <w:bCs/>
-        </w:rPr>
-        <w:t>ross-functional application</w:t>
-      </w:r>
-    </w:p>
-    <w:p>
-      <w:pPr>
-        <w:pStyle w:val="ListParagraph"/>
-        <w:numPr>
-          <w:ilvl w:val="1"/>
-          <w:numId w:val="3"/>
-        </w:numPr>
-        <w:spacing w:line="360" w:lineRule="auto"/>
-      </w:pPr>
-      <w:r>
-        <w:t xml:space="preserve">Having implemented the application in React-Native the application is cross-functional and thus this non-functional requirement </w:t>
-      </w:r>
-      <w:r>
-        <w:rPr>
-          <w:b/>
-          <w:bCs/>
-        </w:rPr>
-        <w:t>has been met</w:t>
-      </w:r>
-      <w:r>
-        <w:t>. Android and iOS users are able to use the app, catering for either phone provider.</w:t>
-      </w:r>
-    </w:p>
-    <w:p>
-      <w:pPr>
-        <w:pStyle w:val="ListParagraph"/>
-        <w:numPr>
-          <w:ilvl w:val="0"/>
-          <w:numId w:val="3"/>
-        </w:numPr>
-        <w:spacing w:line="360" w:lineRule="auto"/>
-        <w:rPr>
-          <w:b/>
-          <w:bCs/>
-        </w:rPr>
-      </w:pPr>
-      <w:r>
-        <w:rPr>
-          <w:b/>
-          <w:bCs/>
-        </w:rPr>
-        <w:t>E</w:t>
-      </w:r>
-      <w:r>
-        <w:rPr>
-          <w:b/>
-          <w:bCs/>
-        </w:rPr>
-        <w:t>asy to use application</w:t>
-      </w:r>
-    </w:p>
-    <w:p>
-      <w:pPr>
-        <w:pStyle w:val="ListParagraph"/>
-        <w:numPr>
-          <w:ilvl w:val="1"/>
-          <w:numId w:val="3"/>
-        </w:numPr>
-        <w:spacing w:line="360" w:lineRule="auto"/>
-      </w:pPr>
-      <w:r>
-        <w:t xml:space="preserve">Results from participants’ answers in the questionnaire revealed </w:t>
-      </w:r>
-      <w:r>
-        <w:t>all participants enjoy</w:t>
-      </w:r>
-      <w:r>
-        <w:t>ed</w:t>
-      </w:r>
-      <w:r>
-        <w:t xml:space="preserve"> using the app, referencing the clear layout and navigation of the app to be very user friendly and easy to use.</w:t>
-      </w:r>
-      <w:r>
-        <w:t xml:space="preserve"> Thus, this non-functional requirement </w:t>
-      </w:r>
-      <w:r>
-        <w:rPr>
-          <w:b/>
-          <w:bCs/>
-        </w:rPr>
-        <w:t>has been met</w:t>
-      </w:r>
-      <w:r>
-        <w:t>.</w:t>
-      </w:r>
-      <w:r>
-        <w:t xml:space="preserve"> This result has been achieved through a clear navigation bar, tidy, minimal screens and explanatory text on screen</w:t>
-      </w:r>
-      <w:r>
-        <w:t xml:space="preserve"> such as alerts.</w:t>
-      </w:r>
-    </w:p>
-    <w:p>
-      <w:pPr>
-        <w:pStyle w:val="ListParagraph"/>
-        <w:numPr>
-          <w:ilvl w:val="0"/>
-          <w:numId w:val="3"/>
-        </w:numPr>
-        <w:spacing w:line="360" w:lineRule="auto"/>
-        <w:rPr>
-          <w:b/>
-          <w:bCs/>
-        </w:rPr>
-      </w:pPr>
-      <w:r>
-        <w:rPr>
-          <w:b/>
-          <w:bCs/>
-        </w:rPr>
-        <w:t>Frequent tasks are performed quickly</w:t>
-      </w:r>
-      <w:r>
-        <w:rPr>
-          <w:b/>
-          <w:bCs/>
-        </w:rPr>
-        <w:tab/>
-      </w:r>
-    </w:p>
-    <w:p>
-      <w:pPr>
-        <w:pStyle w:val="ListParagraph"/>
-        <w:numPr>
-          <w:ilvl w:val="1"/>
-          <w:numId w:val="3"/>
-        </w:numPr>
-        <w:spacing w:line="360" w:lineRule="auto"/>
-      </w:pPr>
-      <w:r>
-        <w:t xml:space="preserve">All users were asked in the questionnaire to rank the speed at which frequent tasks could be complete on a scale from 1-10. The results from this were an average score of 8 out of 10, 10 being the tasks were completed as fast as they could imagine, 1 being terribly slow. A score of 8 out of 10 is well above average, thus this non-functional requirement </w:t>
-      </w:r>
-      <w:r>
-        <w:rPr>
-          <w:b/>
-          <w:bCs/>
-        </w:rPr>
-        <w:t>has been met</w:t>
-      </w:r>
-      <w:r>
-        <w:t xml:space="preserve">. </w:t>
-      </w:r>
-      <w:r>
-        <w:t>This score has been achieved through the implementation of the navigation bar and the emission log button being pinned to the bottom of the home screen being accessible from any position on this screen</w:t>
-      </w:r>
-      <w:r>
-        <w:t>.</w:t>
-      </w:r>
-    </w:p>
-    <w:p>
-      <w:pPr>
-        <w:pStyle w:val="ListParagraph"/>
-        <w:numPr>
-          <w:ilvl w:val="0"/>
-          <w:numId w:val="3"/>
-        </w:numPr>
-        <w:spacing w:line="360" w:lineRule="auto"/>
-        <w:rPr>
-          <w:b/>
-          <w:bCs/>
-        </w:rPr>
-      </w:pPr>
-      <w:r>
-        <w:rPr>
-          <w:b/>
-          <w:bCs/>
-        </w:rPr>
-        <w:t>C</w:t>
-      </w:r>
-      <w:r>
-        <w:rPr>
-          <w:b/>
-          <w:bCs/>
-        </w:rPr>
-        <w:t xml:space="preserve">omplex tasks </w:t>
-      </w:r>
-      <w:r>
-        <w:rPr>
-          <w:b/>
-          <w:bCs/>
-        </w:rPr>
-        <w:t>are</w:t>
-      </w:r>
-      <w:r>
-        <w:rPr>
-          <w:b/>
-          <w:bCs/>
-        </w:rPr>
-        <w:t xml:space="preserve"> </w:t>
-      </w:r>
-      <w:r>
-        <w:rPr>
-          <w:b/>
-          <w:bCs/>
-        </w:rPr>
-        <w:t>broken down</w:t>
-      </w:r>
-      <w:r>
-        <w:rPr>
-          <w:b/>
-          <w:bCs/>
-        </w:rPr>
-        <w:t xml:space="preserve"> to reduce complexit</w:t>
-      </w:r>
-      <w:r>
-        <w:rPr>
-          <w:b/>
-          <w:bCs/>
-        </w:rPr>
-        <w:t>y</w:t>
-      </w:r>
-    </w:p>
-    <w:p>
-      <w:pPr>
-        <w:pStyle w:val="ListParagraph"/>
-        <w:numPr>
-          <w:ilvl w:val="1"/>
-          <w:numId w:val="3"/>
-        </w:numPr>
-        <w:spacing w:line="360" w:lineRule="auto"/>
-      </w:pPr>
-      <w:r>
-        <w:t>When asked to rank the complexity of the app on a scale of 1 – 10, participants provided an</w:t>
-      </w:r>
-      <w:r>
-        <w:t xml:space="preserve"> average </w:t>
-      </w:r>
-      <w:r>
-        <w:t xml:space="preserve">ranking </w:t>
-      </w:r>
-      <w:r>
-        <w:t xml:space="preserve">of </w:t>
-      </w:r>
-      <w:r>
-        <w:t>2</w:t>
-      </w:r>
-      <w:r>
-        <w:t xml:space="preserve"> out of 10, </w:t>
-      </w:r>
-      <w:r>
-        <w:t>with 10 being extremely complex and 1 being very simple. Having received the second best ranking for complexity</w:t>
-      </w:r>
-      <w:r>
-        <w:t xml:space="preserve">, this non-functional requirement </w:t>
-      </w:r>
-      <w:r>
-        <w:rPr>
-          <w:b/>
-          <w:bCs/>
-        </w:rPr>
-        <w:t>has been met</w:t>
-      </w:r>
-      <w:r>
-        <w:t>.</w:t>
-      </w:r>
-      <w:r>
-        <w:t xml:space="preserve"> To </w:t>
-      </w:r>
-      <w:r>
-        <w:lastRenderedPageBreak/>
-        <w:t>reduce complexity and thus achieve this satisfying score for application complexity, users can select from different units of measurement such as grams, pounds, ounces and millilitres when logging food emissions and from kilometres or miles when logging transport emissions. Additionally, a history of emission logs for the current day are displayed on the homepage and alert messages are provided for incorrect login attempts.</w:t>
-      </w:r>
-    </w:p>
-    <w:p>
-      <w:pPr>
-        <w:pStyle w:val="ListParagraph"/>
-        <w:numPr>
-          <w:ilvl w:val="0"/>
-          <w:numId w:val="3"/>
-        </w:numPr>
-        <w:spacing w:line="360" w:lineRule="auto"/>
-        <w:rPr>
-          <w:b/>
-          <w:bCs/>
-        </w:rPr>
-      </w:pPr>
-      <w:r>
-        <w:rPr>
-          <w:b/>
-          <w:bCs/>
-        </w:rPr>
-        <w:t xml:space="preserve">Reduced </w:t>
-      </w:r>
-      <w:r>
-        <w:rPr>
-          <w:b/>
-          <w:bCs/>
-        </w:rPr>
-        <w:t>likelihood of user errors</w:t>
-      </w:r>
-    </w:p>
-    <w:p>
-      <w:pPr>
-        <w:pStyle w:val="ListParagraph"/>
-        <w:numPr>
-          <w:ilvl w:val="1"/>
-          <w:numId w:val="3"/>
-        </w:numPr>
-        <w:spacing w:line="360" w:lineRule="auto"/>
-      </w:pPr>
-      <w:r>
-        <w:t xml:space="preserve">Insights from participant feedback on their experience with making mistakes and running into errors using the application reported in a score of 3 out of 10, with 10 signifying always making mistakes and running into errors. Having achieved a well above average score, this non-functional requirement </w:t>
-      </w:r>
-      <w:r>
-        <w:rPr>
-          <w:b/>
-          <w:bCs/>
-        </w:rPr>
-        <w:t>has been met.</w:t>
-      </w:r>
-      <w:r>
-        <w:t xml:space="preserve"> The features reducing the likelihood of errors for the application are displaying the history of logs on the homepage, and the confirmation button which appears when a user attempts to log an emission.</w:t>
-      </w:r>
-    </w:p>
-    <w:p/>
-    <w:p>
-      <w:pPr>
-        <w:pStyle w:val="Heading2"/>
-        <w:spacing w:line="360" w:lineRule="auto"/>
+      </w:pPr>
+      <w:r>
         <w:rPr>
           <w:b/>
           <w:bCs/>
@@ -1667,8 +1571,262 @@
           <w:szCs w:val="28"/>
           <w:u w:val="single"/>
         </w:rPr>
-      </w:pPr>
-      <w:r>
+        <w:t>Non-functional Requirements</w:t>
+      </w:r>
+    </w:p>
+    <w:p>
+      <w:pPr>
+        <w:spacing w:line="360" w:lineRule="auto"/>
+      </w:pPr>
+      <w:r>
+        <w:t xml:space="preserve">The non-functional requirements outlined </w:t>
+      </w:r>
+      <w:r>
+        <w:t xml:space="preserve">in </w:t>
+      </w:r>
+      <w:r>
+        <w:t xml:space="preserve">the design </w:t>
+      </w:r>
+      <w:r>
+        <w:t>chapter</w:t>
+      </w:r>
+      <w:r>
+        <w:t xml:space="preserve">, chapter </w:t>
+      </w:r>
+      <w:r>
+        <w:t xml:space="preserve">2, </w:t>
+      </w:r>
+      <w:r>
+        <w:t>have all been met, as justified by the application ratings discussed in the questionnaire responses above, in section 1.2. The summary for these requirements and</w:t>
+      </w:r>
+      <w:r>
+        <w:t xml:space="preserve"> whether they have been met or not are illustrated in table 3 below</w:t>
+      </w:r>
+      <w:r>
+        <w:t>:</w:t>
+      </w:r>
+    </w:p>
+    <w:p>
+      <w:pPr>
+        <w:spacing w:line="360" w:lineRule="auto"/>
+      </w:pPr>
+    </w:p>
+    <w:p>
+      <w:pPr>
+        <w:spacing w:line="360" w:lineRule="auto"/>
+      </w:pPr>
+    </w:p>
+    <w:p>
+      <w:pPr>
+        <w:spacing w:line="360" w:lineRule="auto"/>
+      </w:pPr>
+    </w:p>
+    <w:tbl>
+      <w:tblPr>
+        <w:tblStyle w:val="TableGrid"/>
+        <w:tblW w:w="0" w:type="auto"/>
+        <w:tblLook w:val="04A0" w:firstRow="1" w:lastRow="0" w:firstColumn="1" w:lastColumn="0" w:noHBand="0" w:noVBand="1"/>
+      </w:tblPr>
+      <w:tblGrid>
+        <w:gridCol w:w="4508"/>
+        <w:gridCol w:w="4508"/>
+      </w:tblGrid>
+      <w:tr>
+        <w:tc>
+          <w:tcPr>
+            <w:tcW w:w="4508" w:type="dxa"/>
+          </w:tcPr>
+          <w:p>
+            <w:pPr>
+              <w:spacing w:line="360" w:lineRule="auto"/>
+              <w:rPr>
+                <w:b/>
+                <w:bCs/>
+              </w:rPr>
+            </w:pPr>
+            <w:r>
+              <w:rPr>
+                <w:b/>
+                <w:bCs/>
+              </w:rPr>
+              <w:lastRenderedPageBreak/>
+              <w:t>Non-functional requirement</w:t>
+            </w:r>
+          </w:p>
+        </w:tc>
+        <w:tc>
+          <w:tcPr>
+            <w:tcW w:w="4508" w:type="dxa"/>
+          </w:tcPr>
+          <w:p>
+            <w:pPr>
+              <w:spacing w:line="360" w:lineRule="auto"/>
+              <w:rPr>
+                <w:b/>
+                <w:bCs/>
+              </w:rPr>
+            </w:pPr>
+            <w:r>
+              <w:rPr>
+                <w:b/>
+                <w:bCs/>
+              </w:rPr>
+              <w:t>Has been met</w:t>
+            </w:r>
+          </w:p>
+        </w:tc>
+      </w:tr>
+      <w:tr>
+        <w:tc>
+          <w:tcPr>
+            <w:tcW w:w="4508" w:type="dxa"/>
+          </w:tcPr>
+          <w:p>
+            <w:pPr>
+              <w:spacing w:line="360" w:lineRule="auto"/>
+            </w:pPr>
+            <w:r>
+              <w:t>Cross-functional application</w:t>
+            </w:r>
+          </w:p>
+        </w:tc>
+        <w:tc>
+          <w:tcPr>
+            <w:tcW w:w="4508" w:type="dxa"/>
+          </w:tcPr>
+          <w:p>
+            <w:pPr>
+              <w:spacing w:line="360" w:lineRule="auto"/>
+            </w:pPr>
+            <w:r>
+              <w:t>Yes</w:t>
+            </w:r>
+          </w:p>
+        </w:tc>
+      </w:tr>
+      <w:tr>
+        <w:tc>
+          <w:tcPr>
+            <w:tcW w:w="4508" w:type="dxa"/>
+          </w:tcPr>
+          <w:p>
+            <w:pPr>
+              <w:spacing w:line="360" w:lineRule="auto"/>
+            </w:pPr>
+            <w:r>
+              <w:t>Easy to use application</w:t>
+            </w:r>
+          </w:p>
+        </w:tc>
+        <w:tc>
+          <w:tcPr>
+            <w:tcW w:w="4508" w:type="dxa"/>
+          </w:tcPr>
+          <w:p>
+            <w:pPr>
+              <w:spacing w:line="360" w:lineRule="auto"/>
+            </w:pPr>
+            <w:r>
+              <w:t>Yes</w:t>
+            </w:r>
+          </w:p>
+        </w:tc>
+      </w:tr>
+      <w:tr>
+        <w:tc>
+          <w:tcPr>
+            <w:tcW w:w="4508" w:type="dxa"/>
+          </w:tcPr>
+          <w:p>
+            <w:pPr>
+              <w:spacing w:line="360" w:lineRule="auto"/>
+            </w:pPr>
+            <w:r>
+              <w:t>Frequent tasks are performed quickly</w:t>
+            </w:r>
+          </w:p>
+        </w:tc>
+        <w:tc>
+          <w:tcPr>
+            <w:tcW w:w="4508" w:type="dxa"/>
+          </w:tcPr>
+          <w:p>
+            <w:pPr>
+              <w:spacing w:line="360" w:lineRule="auto"/>
+            </w:pPr>
+            <w:r>
+              <w:t>Yes</w:t>
+            </w:r>
+          </w:p>
+        </w:tc>
+      </w:tr>
+      <w:tr>
+        <w:tc>
+          <w:tcPr>
+            <w:tcW w:w="4508" w:type="dxa"/>
+          </w:tcPr>
+          <w:p>
+            <w:pPr>
+              <w:spacing w:line="360" w:lineRule="auto"/>
+            </w:pPr>
+            <w:r>
+              <w:t>Complex tasks’ complexity broken down</w:t>
+            </w:r>
+          </w:p>
+        </w:tc>
+        <w:tc>
+          <w:tcPr>
+            <w:tcW w:w="4508" w:type="dxa"/>
+          </w:tcPr>
+          <w:p>
+            <w:pPr>
+              <w:spacing w:line="360" w:lineRule="auto"/>
+            </w:pPr>
+            <w:r>
+              <w:t>Yes</w:t>
+            </w:r>
+          </w:p>
+        </w:tc>
+      </w:tr>
+      <w:tr>
+        <w:tc>
+          <w:tcPr>
+            <w:tcW w:w="4508" w:type="dxa"/>
+          </w:tcPr>
+          <w:p>
+            <w:pPr>
+              <w:spacing w:line="360" w:lineRule="auto"/>
+            </w:pPr>
+            <w:r>
+              <w:t>Limited likelihood of user errors</w:t>
+            </w:r>
+          </w:p>
+        </w:tc>
+        <w:tc>
+          <w:tcPr>
+            <w:tcW w:w="4508" w:type="dxa"/>
+          </w:tcPr>
+          <w:p>
+            <w:pPr>
+              <w:spacing w:line="360" w:lineRule="auto"/>
+            </w:pPr>
+            <w:r>
+              <w:t>Yes</w:t>
+            </w:r>
+          </w:p>
+        </w:tc>
+      </w:tr>
+    </w:tbl>
+    <w:p>
+      <w:pPr>
+        <w:spacing w:line="360" w:lineRule="auto"/>
+      </w:pPr>
+    </w:p>
+    <w:p/>
+    <w:p>
+      <w:pPr>
+        <w:pStyle w:val="Heading2"/>
+        <w:spacing w:line="360" w:lineRule="auto"/>
         <w:rPr>
           <w:b/>
           <w:bCs/>
@@ -1677,73 +1835,76 @@
           <w:szCs w:val="28"/>
           <w:u w:val="single"/>
         </w:rPr>
-        <w:t>Conclusion</w:t>
-      </w:r>
-    </w:p>
-    <w:p>
-      <w:pPr>
-        <w:spacing w:line="360" w:lineRule="auto"/>
-      </w:pPr>
-      <w:r>
-        <w:t>By analysing the questionnaire responses before and after using the app, and by analysing the change in realised carbon footprint scores over time while using the application, this chapter has evaluated the application and proven to be an effectful application.</w:t>
-      </w:r>
-      <w:r>
-        <w:t xml:space="preserve"> 30% of participants reported increased motivation to reduce their individual carbon footprint after using the application, and 30% of participants were found to have a realised, tangible reduction in their carbon footprint over time. </w:t>
-      </w:r>
-      <w:r>
-        <w:t>The functional and non-functional requirements for the application have been met, justified by responses from the data collected from users through the questionnaires.</w:t>
-      </w:r>
-      <w:r>
-        <w:t xml:space="preserve"> By implementing the use of console logs, the author was able to test the application, leading to the resulting positive evaluation.</w:t>
-      </w:r>
-    </w:p>
-    <w:p/>
-    <w:p/>
-    <w:p>
-      <w:pPr>
-        <w:pStyle w:val="Heading1"/>
-        <w:rPr>
-          <w:b/>
-          <w:bCs/>
-          <w:color w:val="000000" w:themeColor="text1"/>
-        </w:rPr>
-      </w:pPr>
-      <w:r>
-        <w:rPr>
-          <w:b/>
-          <w:bCs/>
-          <w:color w:val="000000" w:themeColor="text1"/>
-        </w:rPr>
-        <w:t>Discussion</w:t>
-      </w:r>
-    </w:p>
-    <w:p/>
-    <w:p>
-      <w:pPr>
-        <w:spacing w:line="360" w:lineRule="auto"/>
-      </w:pPr>
-      <w:r>
-        <w:t>This section discusses the overall effect building this application had on tackling the knowledge action gap problem identified as the motivation and goal for this project in the introduction chapter, in chapter 1.</w:t>
-      </w:r>
-    </w:p>
-    <w:p>
-      <w:pPr>
-        <w:spacing w:line="360" w:lineRule="auto"/>
-      </w:pPr>
-    </w:p>
-    <w:p>
-      <w:pPr>
-        <w:pStyle w:val="Heading2"/>
-        <w:spacing w:line="360" w:lineRule="auto"/>
+      </w:pPr>
+      <w:r>
         <w:rPr>
           <w:b/>
           <w:bCs/>
           <w:color w:val="000000" w:themeColor="text1"/>
           <w:sz w:val="28"/>
           <w:szCs w:val="28"/>
-        </w:rPr>
-      </w:pPr>
-      <w:r>
+          <w:u w:val="single"/>
+        </w:rPr>
+        <w:t>Conclusion</w:t>
+      </w:r>
+    </w:p>
+    <w:p>
+      <w:pPr>
+        <w:spacing w:line="360" w:lineRule="auto"/>
+      </w:pPr>
+      <w:r>
+        <w:t>By analysing the questionnaire responses before and after using the app, and by analysing the change in realised carbon footprint scores over time while using the application, this chapter has evaluated the application and proven to be an effectful application.</w:t>
+      </w:r>
+      <w:r>
+        <w:t xml:space="preserve"> 30% of participants reported increased motivation to reduce their individual carbon footprint after using the application, and 30% of participants were found to have a realised, tangible reduction in their carbon footprint over time. </w:t>
+      </w:r>
+      <w:r>
+        <w:t>The functional and non-functional requirements for the application have been met, justified by responses from the data collected from users through the questionnaires.</w:t>
+      </w:r>
+      <w:r>
+        <w:t xml:space="preserve"> By implementing the use of console logs, the author was able to test the application, leading to the resulting positive evaluation.</w:t>
+      </w:r>
+    </w:p>
+    <w:p/>
+    <w:p/>
+    <w:p/>
+    <w:p/>
+    <w:p>
+      <w:pPr>
+        <w:pStyle w:val="Heading1"/>
+        <w:rPr>
+          <w:b/>
+          <w:bCs/>
+          <w:color w:val="000000" w:themeColor="text1"/>
+        </w:rPr>
+      </w:pPr>
+      <w:r>
+        <w:rPr>
+          <w:b/>
+          <w:bCs/>
+          <w:color w:val="000000" w:themeColor="text1"/>
+        </w:rPr>
+        <w:t>Discussion</w:t>
+      </w:r>
+    </w:p>
+    <w:p/>
+    <w:p>
+      <w:pPr>
+        <w:spacing w:line="360" w:lineRule="auto"/>
+      </w:pPr>
+      <w:r>
+        <w:t>This section discusses the overall effect building this application had on tackling the knowledge action gap problem identified as the motivation and goal for this project in the introduction chapter, in chapter 1.</w:t>
+      </w:r>
+    </w:p>
+    <w:p>
+      <w:pPr>
+        <w:spacing w:line="360" w:lineRule="auto"/>
+      </w:pPr>
+    </w:p>
+    <w:p>
+      <w:pPr>
+        <w:pStyle w:val="Heading2"/>
+        <w:spacing w:line="360" w:lineRule="auto"/>
         <w:rPr>
           <w:b/>
           <w:bCs/>
@@ -1751,6 +1912,15 @@
           <w:sz w:val="28"/>
           <w:szCs w:val="28"/>
         </w:rPr>
+      </w:pPr>
+      <w:r>
+        <w:rPr>
+          <w:b/>
+          <w:bCs/>
+          <w:color w:val="000000" w:themeColor="text1"/>
+          <w:sz w:val="28"/>
+          <w:szCs w:val="28"/>
+        </w:rPr>
         <w:t>Solving the Environmental Knowledge Action Gap Problem</w:t>
       </w:r>
     </w:p>
@@ -1777,7 +1947,11 @@
         <w:t xml:space="preserve">completely </w:t>
       </w:r>
       <w:r>
-        <w:t xml:space="preserve">solved because this gap has developed over hundreds of years, and as such, cannot be solved in such a short time span. However, the results indicate a step in the right direction, and by </w:t>
+        <w:t xml:space="preserve">solved because this gap has developed over hundreds of years, and as such, cannot be solved in such a short time span. However, the </w:t>
+      </w:r>
+      <w:r>
+        <w:lastRenderedPageBreak/>
+        <w:t xml:space="preserve">results indicate a step in the right direction, and by </w:t>
       </w:r>
       <w:r>
         <w:t xml:space="preserve">a </w:t>
@@ -1944,7 +2118,6 @@
         <w:spacing w:line="360" w:lineRule="auto"/>
       </w:pPr>
       <w:r>
-        <w:lastRenderedPageBreak/>
         <w:t>U</w:t>
       </w:r>
       <w:r>
@@ -2010,6 +2183,7 @@
           <w:sz w:val="28"/>
           <w:szCs w:val="28"/>
         </w:rPr>
+        <w:lastRenderedPageBreak/>
         <w:t>What did not Work</w:t>
       </w:r>
     </w:p>
@@ -3720,6 +3894,22 @@
       <w:szCs w:val="18"/>
     </w:rPr>
   </w:style>
+  <w:style w:type="table" w:styleId="TableGrid">
+    <w:name w:val="Table Grid"/>
+    <w:basedOn w:val="TableNormal"/>
+    <w:uiPriority w:val="39"/>
+    <w:rsid w:val="004100E7"/>
+    <w:tblPr>
+      <w:tblBorders>
+        <w:top w:val="single" w:sz="4" w:space="0" w:color="auto"/>
+        <w:left w:val="single" w:sz="4" w:space="0" w:color="auto"/>
+        <w:bottom w:val="single" w:sz="4" w:space="0" w:color="auto"/>
+        <w:right w:val="single" w:sz="4" w:space="0" w:color="auto"/>
+        <w:insideH w:val="single" w:sz="4" w:space="0" w:color="auto"/>
+        <w:insideV w:val="single" w:sz="4" w:space="0" w:color="auto"/>
+      </w:tblBorders>
+    </w:tblPr>
+  </w:style>
 </w:styles>
 </file>
 

</xml_diff>